<commit_message>
update text to number
</commit_message>
<xml_diff>
--- a/10. DP 2N16(ABU ABU T16(UNGU)/Setting Baju (Hal depan) F4 BN BP.docx
+++ b/10. DP 2N16(ABU ABU T16(UNGU)/Setting Baju (Hal depan) F4 BN BP.docx
@@ -1,6 +1,6 @@
 
 <file path=word/document.xml><?xml version="1.0" encoding="utf-8"?>
-<w:document xmlns:wpc="http://schemas.microsoft.com/office/word/2010/wordprocessingCanvas" xmlns:cx="http://schemas.microsoft.com/office/drawing/2014/chartex" xmlns:cx1="http://schemas.microsoft.com/office/drawing/2015/9/8/chartex" xmlns:cx2="http://schemas.microsoft.com/office/drawing/2015/10/21/chartex" xmlns:cx3="http://schemas.microsoft.com/office/drawing/2016/5/9/chartex" xmlns:cx4="http://schemas.microsoft.com/office/drawing/2016/5/10/chartex" xmlns:cx5="http://schemas.microsoft.com/office/drawing/2016/5/11/chartex" xmlns:cx6="http://schemas.microsoft.com/office/drawing/2016/5/12/chartex" xmlns:cx7="http://schemas.microsoft.com/office/drawing/2016/5/13/chartex" xmlns:cx8="http://schemas.microsoft.com/office/drawing/2016/5/14/chartex" xmlns:mc="http://schemas.openxmlformats.org/markup-compatibility/2006" xmlns:aink="http://schemas.microsoft.com/office/drawing/2016/ink" xmlns:am3d="http://schemas.microsoft.com/office/drawing/2017/model3d" xmlns:o="urn:schemas-microsoft-com:office:office" xmlns:r="http://schemas.openxmlformats.org/officeDocument/2006/relationships" xmlns:m="http://schemas.openxmlformats.org/officeDocument/2006/math" xmlns:v="urn:schemas-microsoft-com:vml" xmlns:wp14="http://schemas.microsoft.com/office/word/2010/wordprocessingDrawing" xmlns:wp="http://schemas.openxmlformats.org/drawingml/2006/wordprocessingDrawing" xmlns:w10="urn:schemas-microsoft-com:office:word" xmlns:w="http://schemas.openxmlformats.org/wordprocessingml/2006/main" xmlns:w14="http://schemas.microsoft.com/office/word/2010/wordml" xmlns:w15="http://schemas.microsoft.com/office/word/2012/wordml" xmlns:w16cex="http://schemas.microsoft.com/office/word/2018/wordml/cex" xmlns:w16cid="http://schemas.microsoft.com/office/word/2016/wordml/cid" xmlns:w16="http://schemas.microsoft.com/office/word/2018/wordml" xmlns:w16se="http://schemas.microsoft.com/office/word/2015/wordml/symex" xmlns:wpg="http://schemas.microsoft.com/office/word/2010/wordprocessingGroup" xmlns:wpi="http://schemas.microsoft.com/office/word/2010/wordprocessingInk" xmlns:wne="http://schemas.microsoft.com/office/word/2006/wordml" xmlns:wps="http://schemas.microsoft.com/office/word/2010/wordprocessingShape" mc:Ignorable="w14 w15 w16se w16cid w16 w16cex wp14">
+<w:document xmlns:wpc="http://schemas.microsoft.com/office/word/2010/wordprocessingCanvas" xmlns:cx="http://schemas.microsoft.com/office/drawing/2014/chartex" xmlns:cx1="http://schemas.microsoft.com/office/drawing/2015/9/8/chartex" xmlns:cx2="http://schemas.microsoft.com/office/drawing/2015/10/21/chartex" xmlns:cx3="http://schemas.microsoft.com/office/drawing/2016/5/9/chartex" xmlns:cx4="http://schemas.microsoft.com/office/drawing/2016/5/10/chartex" xmlns:cx5="http://schemas.microsoft.com/office/drawing/2016/5/11/chartex" xmlns:cx6="http://schemas.microsoft.com/office/drawing/2016/5/12/chartex" xmlns:cx7="http://schemas.microsoft.com/office/drawing/2016/5/13/chartex" xmlns:cx8="http://schemas.microsoft.com/office/drawing/2016/5/14/chartex" xmlns:mc="http://schemas.openxmlformats.org/markup-compatibility/2006" xmlns:aink="http://schemas.microsoft.com/office/drawing/2016/ink" xmlns:am3d="http://schemas.microsoft.com/office/drawing/2017/model3d" xmlns:o="urn:schemas-microsoft-com:office:office" xmlns:r="http://schemas.openxmlformats.org/officeDocument/2006/relationships" xmlns:m="http://schemas.openxmlformats.org/officeDocument/2006/math" xmlns:v="urn:schemas-microsoft-com:vml" xmlns:wp14="http://schemas.microsoft.com/office/word/2010/wordprocessingDrawing" xmlns:wp="http://schemas.openxmlformats.org/drawingml/2006/wordprocessingDrawing" xmlns:w10="urn:schemas-microsoft-com:office:word" xmlns:w="http://schemas.openxmlformats.org/wordprocessingml/2006/main" xmlns:w14="http://schemas.microsoft.com/office/word/2010/wordml" xmlns:w15="http://schemas.microsoft.com/office/word/2012/wordml" xmlns:w16cex="http://schemas.microsoft.com/office/word/2018/wordml/cex" xmlns:w16cid="http://schemas.microsoft.com/office/word/2016/wordml/cid" xmlns:w16="http://schemas.microsoft.com/office/word/2018/wordml" xmlns:w16sdtdh="http://schemas.microsoft.com/office/word/2020/wordml/sdtdatahash" xmlns:w16se="http://schemas.microsoft.com/office/word/2015/wordml/symex" xmlns:wpg="http://schemas.microsoft.com/office/word/2010/wordprocessingGroup" xmlns:wpi="http://schemas.microsoft.com/office/word/2010/wordprocessingInk" xmlns:wne="http://schemas.microsoft.com/office/word/2006/wordml" xmlns:wps="http://schemas.microsoft.com/office/word/2010/wordprocessingShape" mc:Ignorable="w14 w15 w16se w16cid w16 w16cex w16sdtdh wp14">
   <w:body>
     <w:tbl>
       <w:tblPr>
@@ -157,7 +157,7 @@
                 <w:sz w:val="44"/>
                 <w:szCs w:val="18"/>
               </w:rPr>
-              <w:t>C42</w:t>
+              <w:t>D51</w:t>
             </w:r>
             <w:r>
               <w:rPr>
@@ -226,27 +226,7 @@
                 <w:szCs w:val="17"/>
                 <w:lang w:val="en-US"/>
               </w:rPr>
-              <w:t xml:space="preserve"> </w:t>
-            </w:r>
-            <w:proofErr w:type="spellStart"/>
-            <w:r>
-              <w:rPr>
-                <w:rFonts w:ascii="Source Sans Pro" w:hAnsi="Source Sans Pro"/>
-                <w:sz w:val="17"/>
-                <w:szCs w:val="17"/>
-                <w:lang w:val="en-US"/>
-              </w:rPr>
-              <w:t>Dinas</w:t>
-            </w:r>
-            <w:proofErr w:type="spellEnd"/>
-            <w:r>
-              <w:rPr>
-                <w:rFonts w:ascii="Source Sans Pro" w:hAnsi="Source Sans Pro"/>
-                <w:sz w:val="17"/>
-                <w:szCs w:val="17"/>
-                <w:lang w:val="en-US"/>
-              </w:rPr>
-              <w:t xml:space="preserve"> 30 </w:t>
+              <w:t xml:space="preserve"> Dinas 30 </w:t>
             </w:r>
             <w:proofErr w:type="spellStart"/>
             <w:r>
@@ -336,7 +316,7 @@
                     </wp:anchor>
                   </w:drawing>
                 </mc:Choice>
-                <mc:Fallback xmlns:w16sdtdh="http://schemas.microsoft.com/office/word/2020/wordml/sdtdatahash">
+                <mc:Fallback>
                   <w:pict>
                     <v:line w14:anchorId="7A3B3FB7" id="Straight Connector 1" o:spid="_x0000_s1026" style="position:absolute;z-index:251670528;visibility:visible;mso-wrap-style:square;mso-width-percent:0;mso-height-percent:0;mso-wrap-distance-left:9pt;mso-wrap-distance-top:0;mso-wrap-distance-right:9pt;mso-wrap-distance-bottom:0;mso-position-horizontal:absolute;mso-position-horizontal-relative:text;mso-position-vertical:absolute;mso-position-vertical-relative:text;mso-width-percent:0;mso-height-percent:0;mso-width-relative:margin;mso-height-relative:margin" from="-.3pt,3.05pt" to="248.6pt,3.05pt" o:gfxdata="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" strokecolor="black [3213]" strokeweight="1.25pt">
                       <v:stroke linestyle="thinThick" endcap="round"/>
@@ -391,7 +371,7 @@
                 <w:noProof/>
                 <w:sz w:val="28"/>
               </w:rPr>
-              <w:t>MARIO</w:t>
+              <w:t>CANDRA TRI. S</w:t>
             </w:r>
             <w:r>
               <w:rPr>
@@ -465,7 +445,7 @@
                 <w:szCs w:val="24"/>
                 <w:lang w:val="en-US"/>
               </w:rPr>
-              <w:t>43</w:t>
+              <w:t>41</w:t>
             </w:r>
             <w:r>
               <w:rPr>
@@ -563,7 +543,7 @@
                 <w:szCs w:val="24"/>
                 <w:lang w:val="en-US"/>
               </w:rPr>
-              <w:t>59</w:t>
+              <w:t>53</w:t>
             </w:r>
             <w:r>
               <w:rPr>
@@ -701,7 +681,7 @@
                 <w:sz w:val="28"/>
                 <w:szCs w:val="28"/>
               </w:rPr>
-              <w:t>DP 2 NAUTIKA / 16</w:t>
+              <w:t>DP 2 TEKNIKA / 16</w:t>
             </w:r>
             <w:r>
               <w:rPr>
@@ -820,7 +800,7 @@
                 <w:sz w:val="28"/>
                 <w:szCs w:val="28"/>
               </w:rPr>
-              <w:t>47</w:t>
+              <w:t>44</w:t>
             </w:r>
             <w:r>
               <w:rPr>
@@ -874,7 +854,7 @@
                 <w:szCs w:val="28"/>
                 <w:lang w:val="en-US"/>
               </w:rPr>
-              <w:t>61</w:t>
+              <w:t>58</w:t>
             </w:r>
             <w:r>
               <w:rPr>
@@ -929,7 +909,7 @@
                 <w:szCs w:val="28"/>
                 <w:lang w:val="en-US"/>
               </w:rPr>
-              <w:t>19</w:t>
+              <w:t>15</w:t>
             </w:r>
             <w:r>
               <w:rPr>
@@ -984,7 +964,7 @@
                 <w:szCs w:val="28"/>
                 <w:lang w:val="en-US"/>
               </w:rPr>
-              <w:t>14</w:t>
+              <w:t>90</w:t>
             </w:r>
             <w:r>
               <w:rPr>
@@ -1039,7 +1019,7 @@
                 <w:szCs w:val="28"/>
                 <w:lang w:val="en-US"/>
               </w:rPr>
-              <w:t>105</w:t>
+              <w:t>83</w:t>
             </w:r>
             <w:r>
               <w:rPr>
@@ -1094,7 +1074,7 @@
                 <w:szCs w:val="28"/>
                 <w:lang w:val="en-US"/>
               </w:rPr>
-              <w:t>104</w:t>
+              <w:t>102</w:t>
             </w:r>
             <w:r>
               <w:rPr>
@@ -1149,7 +1129,7 @@
                 <w:szCs w:val="28"/>
                 <w:lang w:val="en-US"/>
               </w:rPr>
-              <w:t>114</w:t>
+              <w:t>66</w:t>
             </w:r>
             <w:r>
               <w:rPr>
@@ -1204,7 +1184,7 @@
                 <w:szCs w:val="28"/>
                 <w:lang w:val="en-US"/>
               </w:rPr>
-              <w:t>72</w:t>
+              <w:t>38</w:t>
             </w:r>
             <w:r>
               <w:rPr>
@@ -1241,25 +1221,6 @@
                 <w:lang w:val="en-US"/>
               </w:rPr>
               <w:instrText xml:space="preserve"> MERGEFIELD UBN_9 </w:instrText>
-            </w:r>
-            <w:r>
-              <w:rPr>
-                <w:bCs/>
-                <w:sz w:val="28"/>
-                <w:szCs w:val="28"/>
-                <w:lang w:val="en-US"/>
-              </w:rPr>
-              <w:fldChar w:fldCharType="separate"/>
-            </w:r>
-            <w:r>
-              <w:rPr>
-                <w:bCs/>
-                <w:noProof/>
-                <w:sz w:val="28"/>
-                <w:szCs w:val="28"/>
-                <w:lang w:val="en-US"/>
-              </w:rPr>
-              <w:t>43</w:t>
             </w:r>
             <w:r>
               <w:rPr>
@@ -1477,7 +1438,7 @@
                 <w:sz w:val="44"/>
                 <w:szCs w:val="18"/>
               </w:rPr>
-              <w:t>C42</w:t>
+              <w:t>D51</w:t>
             </w:r>
             <w:r>
               <w:rPr>
@@ -1546,27 +1507,7 @@
                 <w:szCs w:val="17"/>
                 <w:lang w:val="en-US"/>
               </w:rPr>
-              <w:t xml:space="preserve"> </w:t>
-            </w:r>
-            <w:proofErr w:type="spellStart"/>
-            <w:r>
-              <w:rPr>
-                <w:rFonts w:ascii="Source Sans Pro" w:hAnsi="Source Sans Pro"/>
-                <w:sz w:val="17"/>
-                <w:szCs w:val="17"/>
-                <w:lang w:val="en-US"/>
-              </w:rPr>
-              <w:t>Dinas</w:t>
-            </w:r>
-            <w:proofErr w:type="spellEnd"/>
-            <w:r>
-              <w:rPr>
-                <w:rFonts w:ascii="Source Sans Pro" w:hAnsi="Source Sans Pro"/>
-                <w:sz w:val="17"/>
-                <w:szCs w:val="17"/>
-                <w:lang w:val="en-US"/>
-              </w:rPr>
-              <w:t xml:space="preserve"> 30 </w:t>
+              <w:t xml:space="preserve"> Dinas 30 </w:t>
             </w:r>
             <w:proofErr w:type="spellStart"/>
             <w:r>
@@ -1656,7 +1597,7 @@
                     </wp:anchor>
                   </w:drawing>
                 </mc:Choice>
-                <mc:Fallback xmlns:w16sdtdh="http://schemas.microsoft.com/office/word/2020/wordml/sdtdatahash">
+                <mc:Fallback>
                   <w:pict>
                     <v:line w14:anchorId="43F205A3" id="Straight Connector 3" o:spid="_x0000_s1026" style="position:absolute;z-index:251671552;visibility:visible;mso-wrap-style:square;mso-width-percent:0;mso-height-percent:0;mso-wrap-distance-left:9pt;mso-wrap-distance-top:0;mso-wrap-distance-right:9pt;mso-wrap-distance-bottom:0;mso-position-horizontal:absolute;mso-position-horizontal-relative:text;mso-position-vertical:absolute;mso-position-vertical-relative:text;mso-width-percent:0;mso-height-percent:0;mso-width-relative:margin;mso-height-relative:margin" from="-.3pt,3.05pt" to="248.6pt,3.05pt" o:gfxdata="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" strokecolor="black [3213]" strokeweight="1.25pt">
                       <v:stroke linestyle="thinThick" endcap="round"/>
@@ -1711,7 +1652,7 @@
                 <w:noProof/>
                 <w:sz w:val="28"/>
               </w:rPr>
-              <w:t>MARIO</w:t>
+              <w:t>CANDRA TRI. S</w:t>
             </w:r>
             <w:r>
               <w:rPr>
@@ -1785,7 +1726,7 @@
                 <w:szCs w:val="24"/>
                 <w:lang w:val="en-US"/>
               </w:rPr>
-              <w:t>43</w:t>
+              <w:t>41</w:t>
             </w:r>
             <w:r>
               <w:rPr>
@@ -1876,7 +1817,7 @@
                 <w:szCs w:val="24"/>
                 <w:lang w:val="en-US"/>
               </w:rPr>
-              <w:t>59</w:t>
+              <w:t>53</w:t>
             </w:r>
             <w:r>
               <w:rPr>
@@ -2014,7 +1955,7 @@
                 <w:sz w:val="28"/>
                 <w:szCs w:val="28"/>
               </w:rPr>
-              <w:t>DP 2 NAUTIKA / 16</w:t>
+              <w:t>DP 2 TEKNIKA / 16</w:t>
             </w:r>
             <w:r>
               <w:rPr>
@@ -2133,7 +2074,7 @@
                 <w:sz w:val="28"/>
                 <w:szCs w:val="28"/>
               </w:rPr>
-              <w:t>47</w:t>
+              <w:t>44</w:t>
             </w:r>
             <w:r>
               <w:rPr>
@@ -2187,7 +2128,7 @@
                 <w:szCs w:val="28"/>
                 <w:lang w:val="en-US"/>
               </w:rPr>
-              <w:t>62</w:t>
+              <w:t>59</w:t>
             </w:r>
             <w:r>
               <w:rPr>
@@ -2242,7 +2183,7 @@
                 <w:szCs w:val="28"/>
                 <w:lang w:val="en-US"/>
               </w:rPr>
-              <w:t>18</w:t>
+              <w:t>16</w:t>
             </w:r>
             <w:r>
               <w:rPr>
@@ -2297,7 +2238,7 @@
                 <w:szCs w:val="28"/>
                 <w:lang w:val="en-US"/>
               </w:rPr>
-              <w:t>13</w:t>
+              <w:t>12</w:t>
             </w:r>
             <w:r>
               <w:rPr>
@@ -2352,7 +2293,7 @@
                 <w:szCs w:val="28"/>
                 <w:lang w:val="en-US"/>
               </w:rPr>
-              <w:t>28</w:t>
+              <w:t>27</w:t>
             </w:r>
             <w:r>
               <w:rPr>
@@ -2407,7 +2348,7 @@
                 <w:szCs w:val="28"/>
                 <w:lang w:val="en-US"/>
               </w:rPr>
-              <w:t>26</w:t>
+              <w:t>23</w:t>
             </w:r>
             <w:r>
               <w:rPr>
@@ -2462,7 +2403,7 @@
                 <w:szCs w:val="28"/>
                 <w:lang w:val="en-US"/>
               </w:rPr>
-              <w:t>28</w:t>
+              <w:t>27</w:t>
             </w:r>
             <w:r>
               <w:rPr>
@@ -2517,7 +2458,7 @@
                 <w:szCs w:val="28"/>
                 <w:lang w:val="en-US"/>
               </w:rPr>
-              <w:t>71</w:t>
+              <w:t>65</w:t>
             </w:r>
             <w:r>
               <w:rPr>
@@ -2572,7 +2513,7 @@
                 <w:szCs w:val="28"/>
                 <w:lang w:val="en-US"/>
               </w:rPr>
-              <w:t>43</w:t>
+              <w:t>38</w:t>
             </w:r>
             <w:r>
               <w:rPr>
@@ -2623,7 +2564,7 @@
 </file>
 
 <file path=word/endnotes.xml><?xml version="1.0" encoding="utf-8"?>
-<w:endnotes xmlns:wpc="http://schemas.microsoft.com/office/word/2010/wordprocessingCanvas" xmlns:cx="http://schemas.microsoft.com/office/drawing/2014/chartex" xmlns:cx1="http://schemas.microsoft.com/office/drawing/2015/9/8/chartex" xmlns:cx2="http://schemas.microsoft.com/office/drawing/2015/10/21/chartex" xmlns:cx3="http://schemas.microsoft.com/office/drawing/2016/5/9/chartex" xmlns:cx4="http://schemas.microsoft.com/office/drawing/2016/5/10/chartex" xmlns:cx5="http://schemas.microsoft.com/office/drawing/2016/5/11/chartex" xmlns:cx6="http://schemas.microsoft.com/office/drawing/2016/5/12/chartex" xmlns:cx7="http://schemas.microsoft.com/office/drawing/2016/5/13/chartex" xmlns:cx8="http://schemas.microsoft.com/office/drawing/2016/5/14/chartex" xmlns:mc="http://schemas.openxmlformats.org/markup-compatibility/2006" xmlns:aink="http://schemas.microsoft.com/office/drawing/2016/ink" xmlns:am3d="http://schemas.microsoft.com/office/drawing/2017/model3d" xmlns:o="urn:schemas-microsoft-com:office:office" xmlns:r="http://schemas.openxmlformats.org/officeDocument/2006/relationships" xmlns:m="http://schemas.openxmlformats.org/officeDocument/2006/math" xmlns:v="urn:schemas-microsoft-com:vml" xmlns:wp14="http://schemas.microsoft.com/office/word/2010/wordprocessingDrawing" xmlns:wp="http://schemas.openxmlformats.org/drawingml/2006/wordprocessingDrawing" xmlns:w10="urn:schemas-microsoft-com:office:word" xmlns:w="http://schemas.openxmlformats.org/wordprocessingml/2006/main" xmlns:w14="http://schemas.microsoft.com/office/word/2010/wordml" xmlns:w15="http://schemas.microsoft.com/office/word/2012/wordml" xmlns:w16cex="http://schemas.microsoft.com/office/word/2018/wordml/cex" xmlns:w16cid="http://schemas.microsoft.com/office/word/2016/wordml/cid" xmlns:w16="http://schemas.microsoft.com/office/word/2018/wordml" xmlns:w16se="http://schemas.microsoft.com/office/word/2015/wordml/symex" xmlns:wpg="http://schemas.microsoft.com/office/word/2010/wordprocessingGroup" xmlns:wpi="http://schemas.microsoft.com/office/word/2010/wordprocessingInk" xmlns:wne="http://schemas.microsoft.com/office/word/2006/wordml" xmlns:wps="http://schemas.microsoft.com/office/word/2010/wordprocessingShape" mc:Ignorable="w14 w15 w16se w16cid w16 w16cex wp14">
+<w:endnotes xmlns:wpc="http://schemas.microsoft.com/office/word/2010/wordprocessingCanvas" xmlns:cx="http://schemas.microsoft.com/office/drawing/2014/chartex" xmlns:cx1="http://schemas.microsoft.com/office/drawing/2015/9/8/chartex" xmlns:cx2="http://schemas.microsoft.com/office/drawing/2015/10/21/chartex" xmlns:cx3="http://schemas.microsoft.com/office/drawing/2016/5/9/chartex" xmlns:cx4="http://schemas.microsoft.com/office/drawing/2016/5/10/chartex" xmlns:cx5="http://schemas.microsoft.com/office/drawing/2016/5/11/chartex" xmlns:cx6="http://schemas.microsoft.com/office/drawing/2016/5/12/chartex" xmlns:cx7="http://schemas.microsoft.com/office/drawing/2016/5/13/chartex" xmlns:cx8="http://schemas.microsoft.com/office/drawing/2016/5/14/chartex" xmlns:mc="http://schemas.openxmlformats.org/markup-compatibility/2006" xmlns:aink="http://schemas.microsoft.com/office/drawing/2016/ink" xmlns:am3d="http://schemas.microsoft.com/office/drawing/2017/model3d" xmlns:o="urn:schemas-microsoft-com:office:office" xmlns:r="http://schemas.openxmlformats.org/officeDocument/2006/relationships" xmlns:m="http://schemas.openxmlformats.org/officeDocument/2006/math" xmlns:v="urn:schemas-microsoft-com:vml" xmlns:wp14="http://schemas.microsoft.com/office/word/2010/wordprocessingDrawing" xmlns:wp="http://schemas.openxmlformats.org/drawingml/2006/wordprocessingDrawing" xmlns:w10="urn:schemas-microsoft-com:office:word" xmlns:w="http://schemas.openxmlformats.org/wordprocessingml/2006/main" xmlns:w14="http://schemas.microsoft.com/office/word/2010/wordml" xmlns:w15="http://schemas.microsoft.com/office/word/2012/wordml" xmlns:w16cex="http://schemas.microsoft.com/office/word/2018/wordml/cex" xmlns:w16cid="http://schemas.microsoft.com/office/word/2016/wordml/cid" xmlns:w16="http://schemas.microsoft.com/office/word/2018/wordml" xmlns:w16sdtdh="http://schemas.microsoft.com/office/word/2020/wordml/sdtdatahash" xmlns:w16se="http://schemas.microsoft.com/office/word/2015/wordml/symex" xmlns:wpg="http://schemas.microsoft.com/office/word/2010/wordprocessingGroup" xmlns:wpi="http://schemas.microsoft.com/office/word/2010/wordprocessingInk" xmlns:wne="http://schemas.microsoft.com/office/word/2006/wordml" xmlns:wps="http://schemas.microsoft.com/office/word/2010/wordprocessingShape" mc:Ignorable="w14 w15 w16se w16cid w16 w16cex w16sdtdh wp14">
   <w:endnote w:type="separator" w:id="-1">
     <w:p>
       <w:pPr>
@@ -2648,7 +2589,7 @@
 </file>
 
 <file path=word/footnotes.xml><?xml version="1.0" encoding="utf-8"?>
-<w:footnotes xmlns:wpc="http://schemas.microsoft.com/office/word/2010/wordprocessingCanvas" xmlns:cx="http://schemas.microsoft.com/office/drawing/2014/chartex" xmlns:cx1="http://schemas.microsoft.com/office/drawing/2015/9/8/chartex" xmlns:cx2="http://schemas.microsoft.com/office/drawing/2015/10/21/chartex" xmlns:cx3="http://schemas.microsoft.com/office/drawing/2016/5/9/chartex" xmlns:cx4="http://schemas.microsoft.com/office/drawing/2016/5/10/chartex" xmlns:cx5="http://schemas.microsoft.com/office/drawing/2016/5/11/chartex" xmlns:cx6="http://schemas.microsoft.com/office/drawing/2016/5/12/chartex" xmlns:cx7="http://schemas.microsoft.com/office/drawing/2016/5/13/chartex" xmlns:cx8="http://schemas.microsoft.com/office/drawing/2016/5/14/chartex" xmlns:mc="http://schemas.openxmlformats.org/markup-compatibility/2006" xmlns:aink="http://schemas.microsoft.com/office/drawing/2016/ink" xmlns:am3d="http://schemas.microsoft.com/office/drawing/2017/model3d" xmlns:o="urn:schemas-microsoft-com:office:office" xmlns:r="http://schemas.openxmlformats.org/officeDocument/2006/relationships" xmlns:m="http://schemas.openxmlformats.org/officeDocument/2006/math" xmlns:v="urn:schemas-microsoft-com:vml" xmlns:wp14="http://schemas.microsoft.com/office/word/2010/wordprocessingDrawing" xmlns:wp="http://schemas.openxmlformats.org/drawingml/2006/wordprocessingDrawing" xmlns:w10="urn:schemas-microsoft-com:office:word" xmlns:w="http://schemas.openxmlformats.org/wordprocessingml/2006/main" xmlns:w14="http://schemas.microsoft.com/office/word/2010/wordml" xmlns:w15="http://schemas.microsoft.com/office/word/2012/wordml" xmlns:w16cex="http://schemas.microsoft.com/office/word/2018/wordml/cex" xmlns:w16cid="http://schemas.microsoft.com/office/word/2016/wordml/cid" xmlns:w16="http://schemas.microsoft.com/office/word/2018/wordml" xmlns:w16se="http://schemas.microsoft.com/office/word/2015/wordml/symex" xmlns:wpg="http://schemas.microsoft.com/office/word/2010/wordprocessingGroup" xmlns:wpi="http://schemas.microsoft.com/office/word/2010/wordprocessingInk" xmlns:wne="http://schemas.microsoft.com/office/word/2006/wordml" xmlns:wps="http://schemas.microsoft.com/office/word/2010/wordprocessingShape" mc:Ignorable="w14 w15 w16se w16cid w16 w16cex wp14">
+<w:footnotes xmlns:wpc="http://schemas.microsoft.com/office/word/2010/wordprocessingCanvas" xmlns:cx="http://schemas.microsoft.com/office/drawing/2014/chartex" xmlns:cx1="http://schemas.microsoft.com/office/drawing/2015/9/8/chartex" xmlns:cx2="http://schemas.microsoft.com/office/drawing/2015/10/21/chartex" xmlns:cx3="http://schemas.microsoft.com/office/drawing/2016/5/9/chartex" xmlns:cx4="http://schemas.microsoft.com/office/drawing/2016/5/10/chartex" xmlns:cx5="http://schemas.microsoft.com/office/drawing/2016/5/11/chartex" xmlns:cx6="http://schemas.microsoft.com/office/drawing/2016/5/12/chartex" xmlns:cx7="http://schemas.microsoft.com/office/drawing/2016/5/13/chartex" xmlns:cx8="http://schemas.microsoft.com/office/drawing/2016/5/14/chartex" xmlns:mc="http://schemas.openxmlformats.org/markup-compatibility/2006" xmlns:aink="http://schemas.microsoft.com/office/drawing/2016/ink" xmlns:am3d="http://schemas.microsoft.com/office/drawing/2017/model3d" xmlns:o="urn:schemas-microsoft-com:office:office" xmlns:r="http://schemas.openxmlformats.org/officeDocument/2006/relationships" xmlns:m="http://schemas.openxmlformats.org/officeDocument/2006/math" xmlns:v="urn:schemas-microsoft-com:vml" xmlns:wp14="http://schemas.microsoft.com/office/word/2010/wordprocessingDrawing" xmlns:wp="http://schemas.openxmlformats.org/drawingml/2006/wordprocessingDrawing" xmlns:w10="urn:schemas-microsoft-com:office:word" xmlns:w="http://schemas.openxmlformats.org/wordprocessingml/2006/main" xmlns:w14="http://schemas.microsoft.com/office/word/2010/wordml" xmlns:w15="http://schemas.microsoft.com/office/word/2012/wordml" xmlns:w16cex="http://schemas.microsoft.com/office/word/2018/wordml/cex" xmlns:w16cid="http://schemas.microsoft.com/office/word/2016/wordml/cid" xmlns:w16="http://schemas.microsoft.com/office/word/2018/wordml" xmlns:w16sdtdh="http://schemas.microsoft.com/office/word/2020/wordml/sdtdatahash" xmlns:w16se="http://schemas.microsoft.com/office/word/2015/wordml/symex" xmlns:wpg="http://schemas.microsoft.com/office/word/2010/wordprocessingGroup" xmlns:wpi="http://schemas.microsoft.com/office/word/2010/wordprocessingInk" xmlns:wne="http://schemas.microsoft.com/office/word/2006/wordml" xmlns:wps="http://schemas.microsoft.com/office/word/2010/wordprocessingShape" mc:Ignorable="w14 w15 w16se w16cid w16 w16cex w16sdtdh wp14">
   <w:footnote w:type="separator" w:id="-1">
     <w:p>
       <w:pPr>
@@ -2673,7 +2614,7 @@
 </file>
 
 <file path=word/styles.xml><?xml version="1.0" encoding="utf-8"?>
-<w:styles xmlns:mc="http://schemas.openxmlformats.org/markup-compatibility/2006" xmlns:r="http://schemas.openxmlformats.org/officeDocument/2006/relationships" xmlns:w="http://schemas.openxmlformats.org/wordprocessingml/2006/main" xmlns:w14="http://schemas.microsoft.com/office/word/2010/wordml" xmlns:w15="http://schemas.microsoft.com/office/word/2012/wordml" xmlns:w16cex="http://schemas.microsoft.com/office/word/2018/wordml/cex" xmlns:w16cid="http://schemas.microsoft.com/office/word/2016/wordml/cid" xmlns:w16="http://schemas.microsoft.com/office/word/2018/wordml" xmlns:w16se="http://schemas.microsoft.com/office/word/2015/wordml/symex" mc:Ignorable="w14 w15 w16se w16cid w16 w16cex">
+<w:styles xmlns:mc="http://schemas.openxmlformats.org/markup-compatibility/2006" xmlns:r="http://schemas.openxmlformats.org/officeDocument/2006/relationships" xmlns:w="http://schemas.openxmlformats.org/wordprocessingml/2006/main" xmlns:w14="http://schemas.microsoft.com/office/word/2010/wordml" xmlns:w15="http://schemas.microsoft.com/office/word/2012/wordml" xmlns:w16cex="http://schemas.microsoft.com/office/word/2018/wordml/cex" xmlns:w16cid="http://schemas.microsoft.com/office/word/2016/wordml/cid" xmlns:w16="http://schemas.microsoft.com/office/word/2018/wordml" xmlns:w16sdtdh="http://schemas.microsoft.com/office/word/2020/wordml/sdtdatahash" xmlns:w16se="http://schemas.microsoft.com/office/word/2015/wordml/symex" mc:Ignorable="w14 w15 w16se w16cid w16 w16cex w16sdtdh">
   <w:docDefaults>
     <w:rPrDefault>
       <w:rPr>

</xml_diff>